<commit_message>
nmv 15 03 2023
</commit_message>
<xml_diff>
--- a/TS Jatai Ghanam Project/TS 1.6/TS 1.6 Jatai Sanskrit Corrections.docx
+++ b/TS Jatai Ghanam Project/TS 1.6/TS 1.6 Jatai Sanskrit Corrections.docx
@@ -114,6 +114,16 @@
           <w:u w:val="single"/>
         </w:rPr>
         <w:t xml:space="preserve"> March 2023</w:t>
+      </w:r>
+      <w:r>
+        <w:rPr>
+          <w:b/>
+          <w:bCs/>
+          <w:sz w:val="32"/>
+          <w:szCs w:val="32"/>
+          <w:u w:val="single"/>
+        </w:rPr>
+        <w:t xml:space="preserve"> </w:t>
       </w:r>
     </w:p>
     <w:p>

</xml_diff>